<commit_message>
:memo: [UPDATE] Updated the user manual
</commit_message>
<xml_diff>
--- a/Manual de usuario.docx
+++ b/Manual de usuario.docx
@@ -1331,7 +1331,21 @@
         <w:rPr>
           <w:lang w:val="es-EC"/>
         </w:rPr>
-        <w:t xml:space="preserve"> registradas en esa provincia y por último, la forma de ver un reporte por cada uno de los productos registrados anteriormente por el </w:t>
+        <w:t xml:space="preserve"> registradas en esa provincia </w:t>
+      </w:r>
+      <w:proofErr w:type="gramStart"/>
+      <w:r>
+        <w:rPr>
+          <w:lang w:val="es-EC"/>
+        </w:rPr>
+        <w:t>y</w:t>
+      </w:r>
+      <w:proofErr w:type="gramEnd"/>
+      <w:r>
+        <w:rPr>
+          <w:lang w:val="es-EC"/>
+        </w:rPr>
+        <w:t xml:space="preserve"> por último, la forma de ver un reporte por cada uno de los productos registrados anteriormente por el </w:t>
       </w:r>
       <w:proofErr w:type="spellStart"/>
       <w:r>
@@ -1864,6 +1878,7 @@
       </w:pPr>
       <w:r>
         <w:rPr>
+          <w:noProof/>
           <w:lang w:val="es-EC"/>
         </w:rPr>
         <w:drawing>
@@ -3039,7 +3054,21 @@
         <w:rPr>
           <w:lang w:val="es-EC"/>
         </w:rPr>
-        <w:t xml:space="preserve"> en cambio si damos </w:t>
+        <w:t xml:space="preserve"> en cambio </w:t>
+      </w:r>
+      <w:proofErr w:type="spellStart"/>
+      <w:r>
+        <w:rPr>
+          <w:lang w:val="es-EC"/>
+        </w:rPr>
+        <w:t>si</w:t>
+      </w:r>
+      <w:proofErr w:type="spellEnd"/>
+      <w:r>
+        <w:rPr>
+          <w:lang w:val="es-EC"/>
+        </w:rPr>
+        <w:t xml:space="preserve"> damos </w:t>
       </w:r>
       <w:proofErr w:type="spellStart"/>
       <w:r>
@@ -3739,6 +3768,570 @@
           <w:lang w:val="es-EC"/>
         </w:rPr>
         <w:lastRenderedPageBreak/>
+        <w:t xml:space="preserve">Antes de utilizar la aplicación se deberá conectar la balanza al celular para un correcto funcionamiento, cabe recalcar que la aplicación </w:t>
+      </w:r>
+      <w:r>
+        <w:rPr>
+          <w:b/>
+          <w:bCs/>
+          <w:lang w:val="es-EC"/>
+        </w:rPr>
+        <w:t>SOLO SERVIR</w:t>
+      </w:r>
+      <w:r>
+        <w:rPr>
+          <w:b/>
+          <w:bCs/>
+          <w:lang w:val="es-EC"/>
+        </w:rPr>
+        <w:t xml:space="preserve">Á </w:t>
+      </w:r>
+      <w:r>
+        <w:rPr>
+          <w:lang w:val="es-EC"/>
+        </w:rPr>
+        <w:t xml:space="preserve">con la balanza en cuestión: </w:t>
+      </w:r>
+    </w:p>
+    <w:p>
+      <w:pPr>
+        <w:rPr>
+          <w:lang w:val="es-EC"/>
+        </w:rPr>
+      </w:pPr>
+      <w:r>
+        <w:rPr>
+          <w:noProof/>
+          <w:lang w:val="es-EC"/>
+        </w:rPr>
+        <w:drawing>
+          <wp:inline distT="0" distB="0" distL="0" distR="0" wp14:anchorId="63042DC2" wp14:editId="0131EAD4">
+            <wp:extent cx="5615305" cy="7414895"/>
+            <wp:effectExtent l="0" t="0" r="4445" b="0"/>
+            <wp:docPr id="5" name="Picture 5"/>
+            <wp:cNvGraphicFramePr>
+              <a:graphicFrameLocks xmlns:a="http://schemas.openxmlformats.org/drawingml/2006/main" noChangeAspect="1"/>
+            </wp:cNvGraphicFramePr>
+            <a:graphic xmlns:a="http://schemas.openxmlformats.org/drawingml/2006/main">
+              <a:graphicData uri="http://schemas.openxmlformats.org/drawingml/2006/picture">
+                <pic:pic xmlns:pic="http://schemas.openxmlformats.org/drawingml/2006/picture">
+                  <pic:nvPicPr>
+                    <pic:cNvPr id="0" name="Picture 1"/>
+                    <pic:cNvPicPr>
+                      <a:picLocks noChangeAspect="1" noChangeArrowheads="1"/>
+                    </pic:cNvPicPr>
+                  </pic:nvPicPr>
+                  <pic:blipFill>
+                    <a:blip r:embed="rId29">
+                      <a:extLst>
+                        <a:ext uri="{28A0092B-C50C-407E-A947-70E740481C1C}">
+                          <a14:useLocalDpi xmlns:a14="http://schemas.microsoft.com/office/drawing/2010/main" val="0"/>
+                        </a:ext>
+                      </a:extLst>
+                    </a:blip>
+                    <a:srcRect/>
+                    <a:stretch>
+                      <a:fillRect/>
+                    </a:stretch>
+                  </pic:blipFill>
+                  <pic:spPr bwMode="auto">
+                    <a:xfrm>
+                      <a:off x="0" y="0"/>
+                      <a:ext cx="5615305" cy="7414895"/>
+                    </a:xfrm>
+                    <a:prstGeom prst="rect">
+                      <a:avLst/>
+                    </a:prstGeom>
+                    <a:noFill/>
+                    <a:ln>
+                      <a:noFill/>
+                    </a:ln>
+                  </pic:spPr>
+                </pic:pic>
+              </a:graphicData>
+            </a:graphic>
+          </wp:inline>
+        </w:drawing>
+      </w:r>
+    </w:p>
+    <w:p>
+      <w:pPr>
+        <w:rPr>
+          <w:lang w:val="es-EC"/>
+        </w:rPr>
+      </w:pPr>
+      <w:r>
+        <w:rPr>
+          <w:lang w:val="es-EC"/>
+        </w:rPr>
+        <w:lastRenderedPageBreak/>
+        <w:t>El motivo de que no servirá posiblemente con otro modelo es por que el envío de información especifico de la maquina es: STX SA X7 – X1 BCC CR, por lo que, si se conecta otra balanza con un envío de información diferente, lo más probable es que el programa no funcione ya que está programado exactamente con la forma de envío de la balanza en cuestión.</w:t>
+      </w:r>
+    </w:p>
+    <w:p>
+      <w:pPr>
+        <w:rPr>
+          <w:lang w:val="es-EC"/>
+        </w:rPr>
+      </w:pPr>
+      <w:r>
+        <w:rPr>
+          <w:lang w:val="es-EC"/>
+        </w:rPr>
+        <w:t xml:space="preserve">En el manual indica la forma de conectar al celular. Al encender la balanza se </w:t>
+      </w:r>
+      <w:r>
+        <w:rPr>
+          <w:lang w:val="es-EC"/>
+        </w:rPr>
+        <w:t>deben presionar</w:t>
+      </w:r>
+      <w:r>
+        <w:rPr>
+          <w:lang w:val="es-EC"/>
+        </w:rPr>
+        <w:t xml:space="preserve"> los botones TARE/ZERP y HOLD/UNIT y aparecerá el mensaje de “b-</w:t>
+      </w:r>
+      <w:proofErr w:type="spellStart"/>
+      <w:r>
+        <w:rPr>
+          <w:lang w:val="es-EC"/>
+        </w:rPr>
+        <w:t>on</w:t>
+      </w:r>
+      <w:proofErr w:type="spellEnd"/>
+      <w:r>
+        <w:rPr>
+          <w:lang w:val="es-EC"/>
+        </w:rPr>
+        <w:t>-”</w:t>
+      </w:r>
+      <w:r>
+        <w:rPr>
+          <w:lang w:val="es-EC"/>
+        </w:rPr>
+        <w:t xml:space="preserve"> -&gt; “SUCCE” -&gt; “-</w:t>
+      </w:r>
+      <w:proofErr w:type="spellStart"/>
+      <w:r>
+        <w:rPr>
+          <w:lang w:val="es-EC"/>
+        </w:rPr>
+        <w:t>oy</w:t>
+      </w:r>
+      <w:proofErr w:type="spellEnd"/>
+      <w:r>
+        <w:rPr>
+          <w:lang w:val="es-EC"/>
+        </w:rPr>
+        <w:t>”. A lado del indicador de bluetooth aparecerá un triangulo indicando que el bluetooth del dispositivo está encendido. Posterior a eso, ingresaremos a la configuración del celular para emparejar la balanza. Es posible que al buscar la balanza nos aparezca en “Dispositivos poco usados”:</w:t>
+      </w:r>
+      <w:r>
+        <w:rPr>
+          <w:noProof/>
+          <w:lang w:val="es-EC"/>
+        </w:rPr>
+        <mc:AlternateContent>
+          <mc:Choice Requires="wpi">
+            <w:drawing>
+              <wp:anchor distT="0" distB="0" distL="114300" distR="114300" simplePos="0" relativeHeight="251667456" behindDoc="0" locked="0" layoutInCell="1" allowOverlap="1" wp14:anchorId="1E70ED1D" wp14:editId="092AE2D2">
+                <wp:simplePos x="0" y="0"/>
+                <wp:positionH relativeFrom="column">
+                  <wp:posOffset>2875201</wp:posOffset>
+                </wp:positionH>
+                <wp:positionV relativeFrom="paragraph">
+                  <wp:posOffset>152699</wp:posOffset>
+                </wp:positionV>
+                <wp:extent cx="360" cy="360"/>
+                <wp:effectExtent l="38100" t="38100" r="57150" b="57150"/>
+                <wp:wrapNone/>
+                <wp:docPr id="32" name="Ink 32"/>
+                <wp:cNvGraphicFramePr/>
+                <a:graphic xmlns:a="http://schemas.openxmlformats.org/drawingml/2006/main">
+                  <a:graphicData uri="http://schemas.microsoft.com/office/word/2010/wordprocessingInk">
+                    <w14:contentPart bwMode="auto" r:id="rId30">
+                      <w14:nvContentPartPr>
+                        <w14:cNvContentPartPr/>
+                      </w14:nvContentPartPr>
+                      <w14:xfrm>
+                        <a:off x="0" y="0"/>
+                        <a:ext cx="360" cy="360"/>
+                      </w14:xfrm>
+                    </w14:contentPart>
+                  </a:graphicData>
+                </a:graphic>
+              </wp:anchor>
+            </w:drawing>
+          </mc:Choice>
+          <mc:Fallback>
+            <w:pict>
+              <v:shapetype w14:anchorId="129A6B19" id="_x0000_t75" coordsize="21600,21600" o:spt="75" o:preferrelative="t" path="m@4@5l@4@11@9@11@9@5xe" filled="f" stroked="f">
+                <v:stroke joinstyle="miter"/>
+                <v:formulas>
+                  <v:f eqn="if lineDrawn pixelLineWidth 0"/>
+                  <v:f eqn="sum @0 1 0"/>
+                  <v:f eqn="sum 0 0 @1"/>
+                  <v:f eqn="prod @2 1 2"/>
+                  <v:f eqn="prod @3 21600 pixelWidth"/>
+                  <v:f eqn="prod @3 21600 pixelHeight"/>
+                  <v:f eqn="sum @0 0 1"/>
+                  <v:f eqn="prod @6 1 2"/>
+                  <v:f eqn="prod @7 21600 pixelWidth"/>
+                  <v:f eqn="sum @8 21600 0"/>
+                  <v:f eqn="prod @7 21600 pixelHeight"/>
+                  <v:f eqn="sum @10 21600 0"/>
+                </v:formulas>
+                <v:path o:extrusionok="f" gradientshapeok="t" o:connecttype="rect"/>
+                <o:lock v:ext="edit" aspectratio="t"/>
+              </v:shapetype>
+              <v:shape id="Ink 32" o:spid="_x0000_s1026" type="#_x0000_t75" style="position:absolute;margin-left:225.7pt;margin-top:11.3pt;width:1.45pt;height:1.45pt;z-index:251667456;visibility:visible;mso-wrap-style:square;mso-wrap-distance-left:9pt;mso-wrap-distance-top:0;mso-wrap-distance-right:9pt;mso-wrap-distance-bottom:0;mso-position-horizontal:absolute;mso-position-horizontal-relative:text;mso-position-vertical:absolute;mso-position-vertical-relative:text" o:gfxdata="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">
+                <v:imagedata r:id="rId31" o:title=""/>
+              </v:shape>
+            </w:pict>
+          </mc:Fallback>
+        </mc:AlternateContent>
+      </w:r>
+    </w:p>
+    <w:p>
+      <w:pPr>
+        <w:rPr>
+          <w:lang w:val="es-EC"/>
+        </w:rPr>
+      </w:pPr>
+      <w:r>
+        <w:rPr>
+          <w:noProof/>
+          <w:lang w:val="es-EC"/>
+        </w:rPr>
+        <mc:AlternateContent>
+          <mc:Choice Requires="wps">
+            <w:drawing>
+              <wp:anchor distT="0" distB="0" distL="114300" distR="114300" simplePos="0" relativeHeight="251666432" behindDoc="0" locked="0" layoutInCell="1" allowOverlap="1" wp14:anchorId="211F6125" wp14:editId="7B475061">
+                <wp:simplePos x="0" y="0"/>
+                <wp:positionH relativeFrom="column">
+                  <wp:posOffset>176985</wp:posOffset>
+                </wp:positionH>
+                <wp:positionV relativeFrom="paragraph">
+                  <wp:posOffset>1889695</wp:posOffset>
+                </wp:positionV>
+                <wp:extent cx="1080000" cy="540000"/>
+                <wp:effectExtent l="0" t="0" r="25400" b="12700"/>
+                <wp:wrapNone/>
+                <wp:docPr id="20" name="Rectangle 20"/>
+                <wp:cNvGraphicFramePr/>
+                <a:graphic xmlns:a="http://schemas.openxmlformats.org/drawingml/2006/main">
+                  <a:graphicData uri="http://schemas.microsoft.com/office/word/2010/wordprocessingShape">
+                    <wps:wsp>
+                      <wps:cNvSpPr/>
+                      <wps:spPr>
+                        <a:xfrm>
+                          <a:off x="0" y="0"/>
+                          <a:ext cx="1080000" cy="540000"/>
+                        </a:xfrm>
+                        <a:prstGeom prst="rect">
+                          <a:avLst/>
+                        </a:prstGeom>
+                        <a:solidFill>
+                          <a:srgbClr val="E71224">
+                            <a:alpha val="5000"/>
+                          </a:srgbClr>
+                        </a:solidFill>
+                        <a:ln w="18000">
+                          <a:solidFill>
+                            <a:srgbClr val="E71224"/>
+                          </a:solidFill>
+                        </a:ln>
+                      </wps:spPr>
+                      <wps:style>
+                        <a:lnRef idx="2">
+                          <a:schemeClr val="accent1">
+                            <a:shade val="50000"/>
+                          </a:schemeClr>
+                        </a:lnRef>
+                        <a:fillRef idx="1">
+                          <a:schemeClr val="accent1"/>
+                        </a:fillRef>
+                        <a:effectRef idx="0">
+                          <a:schemeClr val="accent1"/>
+                        </a:effectRef>
+                        <a:fontRef idx="minor">
+                          <a:schemeClr val="lt1"/>
+                        </a:fontRef>
+                      </wps:style>
+                      <wps:bodyPr rot="0" spcFirstLastPara="0" vertOverflow="overflow" horzOverflow="overflow" vert="horz" wrap="square" lIns="91440" tIns="45720" rIns="91440" bIns="45720" numCol="1" spcCol="0" rtlCol="0" fromWordArt="0" anchor="ctr" anchorCtr="0" forceAA="0" compatLnSpc="1">
+                        <a:prstTxWarp prst="textNoShape">
+                          <a:avLst/>
+                        </a:prstTxWarp>
+                        <a:noAutofit/>
+                      </wps:bodyPr>
+                    </wps:wsp>
+                  </a:graphicData>
+                </a:graphic>
+              </wp:anchor>
+            </w:drawing>
+          </mc:Choice>
+          <mc:Fallback>
+            <w:pict>
+              <v:rect w14:anchorId="6B5D5066" id="Rectangle 20" o:spid="_x0000_s1026" style="position:absolute;margin-left:13.95pt;margin-top:148.8pt;width:85.05pt;height:42.5pt;z-index:251666432;visibility:visible;mso-wrap-style:square;mso-wrap-distance-left:9pt;mso-wrap-distance-top:0;mso-wrap-distance-right:9pt;mso-wrap-distance-bottom:0;mso-position-horizontal:absolute;mso-position-horizontal-relative:text;mso-position-vertical:absolute;mso-position-vertical-relative:text;v-text-anchor:middle" o:gfxdata="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" fillcolor="#e71224" strokecolor="#e71224" strokeweight=".5mm">
+                <v:fill opacity="3341f"/>
+              </v:rect>
+            </w:pict>
+          </mc:Fallback>
+        </mc:AlternateContent>
+      </w:r>
+      <w:r>
+        <w:rPr>
+          <w:noProof/>
+          <w:lang w:val="es-EC"/>
+        </w:rPr>
+        <mc:AlternateContent>
+          <mc:Choice Requires="wps">
+            <w:drawing>
+              <wp:anchor distT="0" distB="0" distL="114300" distR="114300" simplePos="0" relativeHeight="251664384" behindDoc="0" locked="0" layoutInCell="1" allowOverlap="1" wp14:anchorId="75BA4DC1" wp14:editId="028A2E2A">
+                <wp:simplePos x="0" y="0"/>
+                <wp:positionH relativeFrom="column">
+                  <wp:posOffset>31185</wp:posOffset>
+                </wp:positionH>
+                <wp:positionV relativeFrom="paragraph">
+                  <wp:posOffset>1269415</wp:posOffset>
+                </wp:positionV>
+                <wp:extent cx="1260000" cy="540000"/>
+                <wp:effectExtent l="0" t="0" r="16510" b="12700"/>
+                <wp:wrapNone/>
+                <wp:docPr id="16" name="Rectangle 16"/>
+                <wp:cNvGraphicFramePr/>
+                <a:graphic xmlns:a="http://schemas.openxmlformats.org/drawingml/2006/main">
+                  <a:graphicData uri="http://schemas.microsoft.com/office/word/2010/wordprocessingShape">
+                    <wps:wsp>
+                      <wps:cNvSpPr/>
+                      <wps:spPr>
+                        <a:xfrm>
+                          <a:off x="0" y="0"/>
+                          <a:ext cx="1260000" cy="540000"/>
+                        </a:xfrm>
+                        <a:prstGeom prst="rect">
+                          <a:avLst/>
+                        </a:prstGeom>
+                        <a:solidFill>
+                          <a:srgbClr val="000000">
+                            <a:alpha val="5000"/>
+                          </a:srgbClr>
+                        </a:solidFill>
+                        <a:ln w="18000">
+                          <a:solidFill>
+                            <a:srgbClr val="000000"/>
+                          </a:solidFill>
+                        </a:ln>
+                      </wps:spPr>
+                      <wps:style>
+                        <a:lnRef idx="2">
+                          <a:schemeClr val="accent1">
+                            <a:shade val="50000"/>
+                          </a:schemeClr>
+                        </a:lnRef>
+                        <a:fillRef idx="1">
+                          <a:schemeClr val="accent1"/>
+                        </a:fillRef>
+                        <a:effectRef idx="0">
+                          <a:schemeClr val="accent1"/>
+                        </a:effectRef>
+                        <a:fontRef idx="minor">
+                          <a:schemeClr val="lt1"/>
+                        </a:fontRef>
+                      </wps:style>
+                      <wps:bodyPr rot="0" spcFirstLastPara="0" vertOverflow="overflow" horzOverflow="overflow" vert="horz" wrap="square" lIns="91440" tIns="45720" rIns="91440" bIns="45720" numCol="1" spcCol="0" rtlCol="0" fromWordArt="0" anchor="ctr" anchorCtr="0" forceAA="0" compatLnSpc="1">
+                        <a:prstTxWarp prst="textNoShape">
+                          <a:avLst/>
+                        </a:prstTxWarp>
+                        <a:noAutofit/>
+                      </wps:bodyPr>
+                    </wps:wsp>
+                  </a:graphicData>
+                </a:graphic>
+              </wp:anchor>
+            </w:drawing>
+          </mc:Choice>
+          <mc:Fallback>
+            <w:pict>
+              <v:rect w14:anchorId="794E1C7A" id="Rectangle 16" o:spid="_x0000_s1026" style="position:absolute;margin-left:2.45pt;margin-top:99.95pt;width:99.2pt;height:42.5pt;z-index:251664384;visibility:visible;mso-wrap-style:square;mso-wrap-distance-left:9pt;mso-wrap-distance-top:0;mso-wrap-distance-right:9pt;mso-wrap-distance-bottom:0;mso-position-horizontal:absolute;mso-position-horizontal-relative:text;mso-position-vertical:absolute;mso-position-vertical-relative:text;v-text-anchor:middle" o:gfxdata="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" fillcolor="black" strokeweight=".5mm">
+                <v:fill opacity="3341f"/>
+              </v:rect>
+            </w:pict>
+          </mc:Fallback>
+        </mc:AlternateContent>
+      </w:r>
+      <w:r>
+        <w:rPr>
+          <w:noProof/>
+          <w:lang w:val="es-EC"/>
+        </w:rPr>
+        <w:drawing>
+          <wp:inline distT="0" distB="0" distL="0" distR="0" wp14:anchorId="07062355" wp14:editId="36B3F987">
+            <wp:extent cx="3806722" cy="3001618"/>
+            <wp:effectExtent l="0" t="0" r="3810" b="8890"/>
+            <wp:docPr id="6" name="Picture 6"/>
+            <wp:cNvGraphicFramePr>
+              <a:graphicFrameLocks xmlns:a="http://schemas.openxmlformats.org/drawingml/2006/main" noChangeAspect="1"/>
+            </wp:cNvGraphicFramePr>
+            <a:graphic xmlns:a="http://schemas.openxmlformats.org/drawingml/2006/main">
+              <a:graphicData uri="http://schemas.openxmlformats.org/drawingml/2006/picture">
+                <pic:pic xmlns:pic="http://schemas.openxmlformats.org/drawingml/2006/picture">
+                  <pic:nvPicPr>
+                    <pic:cNvPr id="0" name="Picture 2"/>
+                    <pic:cNvPicPr>
+                      <a:picLocks noChangeAspect="1" noChangeArrowheads="1"/>
+                    </pic:cNvPicPr>
+                  </pic:nvPicPr>
+                  <pic:blipFill rotWithShape="1">
+                    <a:blip r:embed="rId32">
+                      <a:extLst>
+                        <a:ext uri="{28A0092B-C50C-407E-A947-70E740481C1C}">
+                          <a14:useLocalDpi xmlns:a14="http://schemas.microsoft.com/office/drawing/2010/main" val="0"/>
+                        </a:ext>
+                      </a:extLst>
+                    </a:blip>
+                    <a:srcRect b="63613"/>
+                    <a:stretch/>
+                  </pic:blipFill>
+                  <pic:spPr bwMode="auto">
+                    <a:xfrm>
+                      <a:off x="0" y="0"/>
+                      <a:ext cx="3806825" cy="3001699"/>
+                    </a:xfrm>
+                    <a:prstGeom prst="rect">
+                      <a:avLst/>
+                    </a:prstGeom>
+                    <a:noFill/>
+                    <a:ln>
+                      <a:noFill/>
+                    </a:ln>
+                    <a:extLst>
+                      <a:ext uri="{53640926-AAD7-44D8-BBD7-CCE9431645EC}">
+                        <a14:shadowObscured xmlns:a14="http://schemas.microsoft.com/office/drawing/2010/main"/>
+                      </a:ext>
+                    </a:extLst>
+                  </pic:spPr>
+                </pic:pic>
+              </a:graphicData>
+            </a:graphic>
+          </wp:inline>
+        </w:drawing>
+      </w:r>
+    </w:p>
+    <w:p>
+      <w:pPr>
+        <w:rPr>
+          <w:lang w:val="es-EC"/>
+        </w:rPr>
+      </w:pPr>
+      <w:r>
+        <w:rPr>
+          <w:lang w:val="es-EC"/>
+        </w:rPr>
+        <w:t>Al conectar nos pedirá una clave: 1234</w:t>
+      </w:r>
+      <w:r>
+        <w:rPr>
+          <w:lang w:val="es-EC"/>
+        </w:rPr>
+        <w:t>. Una vez vinculado nos aparecerá en la lista de dispositivos ya emparejados:</w:t>
+      </w:r>
+    </w:p>
+    <w:p>
+      <w:pPr>
+        <w:rPr>
+          <w:lang w:val="es-EC"/>
+        </w:rPr>
+      </w:pPr>
+      <w:r>
+        <w:rPr>
+          <w:noProof/>
+          <w:lang w:val="es-EC"/>
+        </w:rPr>
+        <w:drawing>
+          <wp:inline distT="0" distB="0" distL="0" distR="0" wp14:anchorId="70DC96A0" wp14:editId="1B01031F">
+            <wp:extent cx="3806717" cy="2027445"/>
+            <wp:effectExtent l="0" t="0" r="3810" b="0"/>
+            <wp:docPr id="38" name="Picture 38"/>
+            <wp:cNvGraphicFramePr>
+              <a:graphicFrameLocks xmlns:a="http://schemas.openxmlformats.org/drawingml/2006/main" noChangeAspect="1"/>
+            </wp:cNvGraphicFramePr>
+            <a:graphic xmlns:a="http://schemas.openxmlformats.org/drawingml/2006/main">
+              <a:graphicData uri="http://schemas.openxmlformats.org/drawingml/2006/picture">
+                <pic:pic xmlns:pic="http://schemas.openxmlformats.org/drawingml/2006/picture">
+                  <pic:nvPicPr>
+                    <pic:cNvPr id="0" name="Picture 3"/>
+                    <pic:cNvPicPr>
+                      <a:picLocks noChangeAspect="1" noChangeArrowheads="1"/>
+                    </pic:cNvPicPr>
+                  </pic:nvPicPr>
+                  <pic:blipFill rotWithShape="1">
+                    <a:blip r:embed="rId33">
+                      <a:extLst>
+                        <a:ext uri="{28A0092B-C50C-407E-A947-70E740481C1C}">
+                          <a14:useLocalDpi xmlns:a14="http://schemas.microsoft.com/office/drawing/2010/main" val="0"/>
+                        </a:ext>
+                      </a:extLst>
+                    </a:blip>
+                    <a:srcRect t="34580" b="40842"/>
+                    <a:stretch/>
+                  </pic:blipFill>
+                  <pic:spPr bwMode="auto">
+                    <a:xfrm>
+                      <a:off x="0" y="0"/>
+                      <a:ext cx="3806825" cy="2027502"/>
+                    </a:xfrm>
+                    <a:prstGeom prst="rect">
+                      <a:avLst/>
+                    </a:prstGeom>
+                    <a:noFill/>
+                    <a:ln>
+                      <a:noFill/>
+                    </a:ln>
+                    <a:extLst>
+                      <a:ext uri="{53640926-AAD7-44D8-BBD7-CCE9431645EC}">
+                        <a14:shadowObscured xmlns:a14="http://schemas.microsoft.com/office/drawing/2010/main"/>
+                      </a:ext>
+                    </a:extLst>
+                  </pic:spPr>
+                </pic:pic>
+              </a:graphicData>
+            </a:graphic>
+          </wp:inline>
+        </w:drawing>
+      </w:r>
+    </w:p>
+    <w:p>
+      <w:pPr>
+        <w:rPr>
+          <w:lang w:val="es-EC"/>
+        </w:rPr>
+      </w:pPr>
+      <w:r>
+        <w:rPr>
+          <w:lang w:val="es-EC"/>
+        </w:rPr>
+        <w:t>Hecho esto podemos ingresar a la aplicación.</w:t>
+      </w:r>
+    </w:p>
+    <w:p>
+      <w:pPr>
+        <w:rPr>
+          <w:lang w:val="es-EC"/>
+        </w:rPr>
+      </w:pPr>
+    </w:p>
+    <w:p>
+      <w:pPr>
+        <w:rPr>
+          <w:lang w:val="es-EC"/>
+        </w:rPr>
+      </w:pPr>
+      <w:r>
+        <w:rPr>
+          <w:lang w:val="es-EC"/>
+        </w:rPr>
+        <w:lastRenderedPageBreak/>
         <w:t>Su pantalla inicial será:</w:t>
       </w:r>
     </w:p>
@@ -3779,7 +4372,7 @@
                     </pic:cNvPicPr>
                   </pic:nvPicPr>
                   <pic:blipFill>
-                    <a:blip r:embed="rId29" cstate="print">
+                    <a:blip r:embed="rId34" cstate="print">
                       <a:extLst>
                         <a:ext uri="{28A0092B-C50C-407E-A947-70E740481C1C}">
                           <a14:useLocalDpi xmlns:a14="http://schemas.microsoft.com/office/drawing/2010/main" val="0"/>
@@ -3847,7 +4440,7 @@
                     </pic:cNvPicPr>
                   </pic:nvPicPr>
                   <pic:blipFill>
-                    <a:blip r:embed="rId30" cstate="print">
+                    <a:blip r:embed="rId35" cstate="print">
                       <a:extLst>
                         <a:ext uri="{28A0092B-C50C-407E-A947-70E740481C1C}">
                           <a14:useLocalDpi xmlns:a14="http://schemas.microsoft.com/office/drawing/2010/main" val="0"/>
@@ -4233,32 +4826,24 @@
           <w:lang w:val="es-EC"/>
         </w:rPr>
       </w:pPr>
-    </w:p>
-    <w:p>
-      <w:pPr>
-        <w:jc w:val="both"/>
-        <w:rPr>
-          <w:lang w:val="es-EC"/>
-        </w:rPr>
-      </w:pPr>
       <w:r>
         <w:rPr>
           <w:noProof/>
           <w:lang w:val="es-EC"/>
         </w:rPr>
         <w:drawing>
-          <wp:anchor distT="0" distB="0" distL="114300" distR="114300" simplePos="0" relativeHeight="251660288" behindDoc="0" locked="0" layoutInCell="1" allowOverlap="1" wp14:anchorId="382CF90C" wp14:editId="08DBF977">
+          <wp:anchor distT="0" distB="0" distL="114300" distR="114300" simplePos="0" relativeHeight="251669504" behindDoc="0" locked="0" layoutInCell="1" allowOverlap="1" wp14:anchorId="22C6C28F" wp14:editId="527A88F3">
             <wp:simplePos x="0" y="0"/>
             <wp:positionH relativeFrom="column">
-              <wp:posOffset>3230</wp:posOffset>
+              <wp:posOffset>2805430</wp:posOffset>
             </wp:positionH>
             <wp:positionV relativeFrom="paragraph">
-              <wp:posOffset>-304</wp:posOffset>
+              <wp:posOffset>643255</wp:posOffset>
             </wp:positionV>
-            <wp:extent cx="2339188" cy="5068956"/>
-            <wp:effectExtent l="0" t="0" r="4445" b="0"/>
+            <wp:extent cx="2279650" cy="3964305"/>
+            <wp:effectExtent l="0" t="0" r="6350" b="0"/>
             <wp:wrapSquare wrapText="bothSides"/>
-            <wp:docPr id="33" name="Picture 33"/>
+            <wp:docPr id="40" name="Picture 40"/>
             <wp:cNvGraphicFramePr>
               <a:graphicFrameLocks xmlns:a="http://schemas.openxmlformats.org/drawingml/2006/main" noChangeAspect="1"/>
             </wp:cNvGraphicFramePr>
@@ -4266,13 +4851,84 @@
               <a:graphicData uri="http://schemas.openxmlformats.org/drawingml/2006/picture">
                 <pic:pic xmlns:pic="http://schemas.openxmlformats.org/drawingml/2006/picture">
                   <pic:nvPicPr>
-                    <pic:cNvPr id="0" name="Picture 3"/>
+                    <pic:cNvPr id="0" name="Picture 5"/>
+                    <pic:cNvPicPr>
+                      <a:picLocks noChangeAspect="1" noChangeArrowheads="1"/>
+                    </pic:cNvPicPr>
+                  </pic:nvPicPr>
+                  <pic:blipFill rotWithShape="1">
+                    <a:blip r:embed="rId36" cstate="print">
+                      <a:extLst>
+                        <a:ext uri="{28A0092B-C50C-407E-A947-70E740481C1C}">
+                          <a14:useLocalDpi xmlns:a14="http://schemas.microsoft.com/office/drawing/2010/main" val="0"/>
+                        </a:ext>
+                      </a:extLst>
+                    </a:blip>
+                    <a:srcRect l="9264" t="17950" r="9236" b="16640"/>
+                    <a:stretch/>
+                  </pic:blipFill>
+                  <pic:spPr bwMode="auto">
+                    <a:xfrm>
+                      <a:off x="0" y="0"/>
+                      <a:ext cx="2279650" cy="3964305"/>
+                    </a:xfrm>
+                    <a:prstGeom prst="rect">
+                      <a:avLst/>
+                    </a:prstGeom>
+                    <a:noFill/>
+                    <a:ln>
+                      <a:noFill/>
+                    </a:ln>
+                    <a:extLst>
+                      <a:ext uri="{53640926-AAD7-44D8-BBD7-CCE9431645EC}">
+                        <a14:shadowObscured xmlns:a14="http://schemas.microsoft.com/office/drawing/2010/main"/>
+                      </a:ext>
+                    </a:extLst>
+                  </pic:spPr>
+                </pic:pic>
+              </a:graphicData>
+            </a:graphic>
+            <wp14:sizeRelH relativeFrom="margin">
+              <wp14:pctWidth>0</wp14:pctWidth>
+            </wp14:sizeRelH>
+            <wp14:sizeRelV relativeFrom="margin">
+              <wp14:pctHeight>0</wp14:pctHeight>
+            </wp14:sizeRelV>
+          </wp:anchor>
+        </w:drawing>
+      </w:r>
+      <w:r>
+        <w:rPr>
+          <w:noProof/>
+          <w:lang w:val="es-EC"/>
+        </w:rPr>
+        <w:drawing>
+          <wp:anchor distT="0" distB="0" distL="114300" distR="114300" simplePos="0" relativeHeight="251668480" behindDoc="0" locked="0" layoutInCell="1" allowOverlap="1" wp14:anchorId="5B406706" wp14:editId="1A0862B0">
+            <wp:simplePos x="0" y="0"/>
+            <wp:positionH relativeFrom="column">
+              <wp:posOffset>3175</wp:posOffset>
+            </wp:positionH>
+            <wp:positionV relativeFrom="paragraph">
+              <wp:posOffset>-3175</wp:posOffset>
+            </wp:positionV>
+            <wp:extent cx="2091055" cy="4531360"/>
+            <wp:effectExtent l="0" t="0" r="4445" b="2540"/>
+            <wp:wrapSquare wrapText="bothSides"/>
+            <wp:docPr id="39" name="Picture 39"/>
+            <wp:cNvGraphicFramePr>
+              <a:graphicFrameLocks xmlns:a="http://schemas.openxmlformats.org/drawingml/2006/main" noChangeAspect="1"/>
+            </wp:cNvGraphicFramePr>
+            <a:graphic xmlns:a="http://schemas.openxmlformats.org/drawingml/2006/main">
+              <a:graphicData uri="http://schemas.openxmlformats.org/drawingml/2006/picture">
+                <pic:pic xmlns:pic="http://schemas.openxmlformats.org/drawingml/2006/picture">
+                  <pic:nvPicPr>
+                    <pic:cNvPr id="0" name="Picture 4"/>
                     <pic:cNvPicPr>
                       <a:picLocks noChangeAspect="1" noChangeArrowheads="1"/>
                     </pic:cNvPicPr>
                   </pic:nvPicPr>
                   <pic:blipFill>
-                    <a:blip r:embed="rId31" cstate="print">
+                    <a:blip r:embed="rId37" cstate="print">
                       <a:extLst>
                         <a:ext uri="{28A0092B-C50C-407E-A947-70E740481C1C}">
                           <a14:useLocalDpi xmlns:a14="http://schemas.microsoft.com/office/drawing/2010/main" val="0"/>
@@ -4287,7 +4943,624 @@
                   <pic:spPr bwMode="auto">
                     <a:xfrm>
                       <a:off x="0" y="0"/>
-                      <a:ext cx="2339188" cy="5068956"/>
+                      <a:ext cx="2091055" cy="4531360"/>
+                    </a:xfrm>
+                    <a:prstGeom prst="rect">
+                      <a:avLst/>
+                    </a:prstGeom>
+                    <a:noFill/>
+                    <a:ln>
+                      <a:noFill/>
+                    </a:ln>
+                  </pic:spPr>
+                </pic:pic>
+              </a:graphicData>
+            </a:graphic>
+          </wp:anchor>
+        </w:drawing>
+      </w:r>
+      <w:r>
+        <w:rPr>
+          <w:lang w:val="es-EC"/>
+        </w:rPr>
+        <w:t xml:space="preserve">Le daremos </w:t>
+      </w:r>
+      <w:proofErr w:type="spellStart"/>
+      <w:r>
+        <w:rPr>
+          <w:lang w:val="es-EC"/>
+        </w:rPr>
+        <w:t>click</w:t>
+      </w:r>
+      <w:proofErr w:type="spellEnd"/>
+      <w:r>
+        <w:rPr>
+          <w:lang w:val="es-EC"/>
+        </w:rPr>
+        <w:t xml:space="preserve"> en conectar balanza y nos aparecerá la siguiente pantalla, seleccionaremos la balanza previamente emparejada:</w:t>
+      </w:r>
+    </w:p>
+    <w:p>
+      <w:pPr>
+        <w:jc w:val="both"/>
+        <w:rPr>
+          <w:noProof/>
+          <w:lang w:val="es-EC"/>
+        </w:rPr>
+      </w:pPr>
+    </w:p>
+    <w:p>
+      <w:pPr>
+        <w:jc w:val="both"/>
+        <w:rPr>
+          <w:lang w:val="es-EC"/>
+        </w:rPr>
+      </w:pPr>
+    </w:p>
+    <w:p>
+      <w:pPr>
+        <w:jc w:val="both"/>
+        <w:rPr>
+          <w:lang w:val="es-EC"/>
+        </w:rPr>
+      </w:pPr>
+    </w:p>
+    <w:p>
+      <w:pPr>
+        <w:jc w:val="both"/>
+        <w:rPr>
+          <w:lang w:val="es-EC"/>
+        </w:rPr>
+      </w:pPr>
+    </w:p>
+    <w:p>
+      <w:pPr>
+        <w:jc w:val="both"/>
+        <w:rPr>
+          <w:lang w:val="es-EC"/>
+        </w:rPr>
+      </w:pPr>
+    </w:p>
+    <w:p>
+      <w:pPr>
+        <w:jc w:val="both"/>
+        <w:rPr>
+          <w:lang w:val="es-EC"/>
+        </w:rPr>
+      </w:pPr>
+    </w:p>
+    <w:p>
+      <w:pPr>
+        <w:jc w:val="both"/>
+        <w:rPr>
+          <w:lang w:val="es-EC"/>
+        </w:rPr>
+      </w:pPr>
+    </w:p>
+    <w:p>
+      <w:pPr>
+        <w:jc w:val="both"/>
+        <w:rPr>
+          <w:lang w:val="es-EC"/>
+        </w:rPr>
+      </w:pPr>
+      <w:r>
+        <w:rPr>
+          <w:noProof/>
+          <w:lang w:val="es-EC"/>
+        </w:rPr>
+        <mc:AlternateContent>
+          <mc:Choice Requires="wps">
+            <w:drawing>
+              <wp:anchor distT="0" distB="0" distL="114300" distR="114300" simplePos="0" relativeHeight="251671552" behindDoc="0" locked="0" layoutInCell="1" allowOverlap="1" wp14:anchorId="30EE9647" wp14:editId="40B9F33B">
+                <wp:simplePos x="0" y="0"/>
+                <wp:positionH relativeFrom="column">
+                  <wp:posOffset>2957195</wp:posOffset>
+                </wp:positionH>
+                <wp:positionV relativeFrom="paragraph">
+                  <wp:posOffset>148010</wp:posOffset>
+                </wp:positionV>
+                <wp:extent cx="1980000" cy="360000"/>
+                <wp:effectExtent l="0" t="0" r="20320" b="21590"/>
+                <wp:wrapNone/>
+                <wp:docPr id="44" name="Rectangle 44"/>
+                <wp:cNvGraphicFramePr/>
+                <a:graphic xmlns:a="http://schemas.openxmlformats.org/drawingml/2006/main">
+                  <a:graphicData uri="http://schemas.microsoft.com/office/word/2010/wordprocessingShape">
+                    <wps:wsp>
+                      <wps:cNvSpPr/>
+                      <wps:spPr>
+                        <a:xfrm>
+                          <a:off x="0" y="0"/>
+                          <a:ext cx="1980000" cy="360000"/>
+                        </a:xfrm>
+                        <a:prstGeom prst="rect">
+                          <a:avLst/>
+                        </a:prstGeom>
+                        <a:solidFill>
+                          <a:srgbClr val="E71224">
+                            <a:alpha val="5000"/>
+                          </a:srgbClr>
+                        </a:solidFill>
+                        <a:ln w="18000">
+                          <a:solidFill>
+                            <a:srgbClr val="E71224"/>
+                          </a:solidFill>
+                        </a:ln>
+                      </wps:spPr>
+                      <wps:style>
+                        <a:lnRef idx="2">
+                          <a:schemeClr val="accent1">
+                            <a:shade val="50000"/>
+                          </a:schemeClr>
+                        </a:lnRef>
+                        <a:fillRef idx="1">
+                          <a:schemeClr val="accent1"/>
+                        </a:fillRef>
+                        <a:effectRef idx="0">
+                          <a:schemeClr val="accent1"/>
+                        </a:effectRef>
+                        <a:fontRef idx="minor">
+                          <a:schemeClr val="lt1"/>
+                        </a:fontRef>
+                      </wps:style>
+                      <wps:bodyPr rot="0" spcFirstLastPara="0" vertOverflow="overflow" horzOverflow="overflow" vert="horz" wrap="square" lIns="91440" tIns="45720" rIns="91440" bIns="45720" numCol="1" spcCol="0" rtlCol="0" fromWordArt="0" anchor="ctr" anchorCtr="0" forceAA="0" compatLnSpc="1">
+                        <a:prstTxWarp prst="textNoShape">
+                          <a:avLst/>
+                        </a:prstTxWarp>
+                        <a:noAutofit/>
+                      </wps:bodyPr>
+                    </wps:wsp>
+                  </a:graphicData>
+                </a:graphic>
+              </wp:anchor>
+            </w:drawing>
+          </mc:Choice>
+          <mc:Fallback>
+            <w:pict>
+              <v:rect w14:anchorId="4404CC9D" id="Rectangle 44" o:spid="_x0000_s1026" style="position:absolute;margin-left:232.85pt;margin-top:11.65pt;width:155.9pt;height:28.35pt;z-index:251671552;visibility:visible;mso-wrap-style:square;mso-wrap-distance-left:9pt;mso-wrap-distance-top:0;mso-wrap-distance-right:9pt;mso-wrap-distance-bottom:0;mso-position-horizontal:absolute;mso-position-horizontal-relative:text;mso-position-vertical:absolute;mso-position-vertical-relative:text;v-text-anchor:middle" o:gfxdata="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" fillcolor="#e71224" strokecolor="#e71224" strokeweight=".5mm">
+                <v:fill opacity="3341f"/>
+              </v:rect>
+            </w:pict>
+          </mc:Fallback>
+        </mc:AlternateContent>
+      </w:r>
+    </w:p>
+    <w:p>
+      <w:pPr>
+        <w:jc w:val="both"/>
+        <w:rPr>
+          <w:lang w:val="es-EC"/>
+        </w:rPr>
+      </w:pPr>
+    </w:p>
+    <w:p>
+      <w:pPr>
+        <w:jc w:val="both"/>
+        <w:rPr>
+          <w:lang w:val="es-EC"/>
+        </w:rPr>
+      </w:pPr>
+    </w:p>
+    <w:p>
+      <w:pPr>
+        <w:jc w:val="both"/>
+        <w:rPr>
+          <w:lang w:val="es-EC"/>
+        </w:rPr>
+      </w:pPr>
+    </w:p>
+    <w:p>
+      <w:pPr>
+        <w:jc w:val="both"/>
+        <w:rPr>
+          <w:lang w:val="es-EC"/>
+        </w:rPr>
+      </w:pPr>
+    </w:p>
+    <w:p>
+      <w:pPr>
+        <w:jc w:val="both"/>
+        <w:rPr>
+          <w:lang w:val="es-EC"/>
+        </w:rPr>
+      </w:pPr>
+    </w:p>
+    <w:p>
+      <w:pPr>
+        <w:jc w:val="both"/>
+        <w:rPr>
+          <w:lang w:val="es-EC"/>
+        </w:rPr>
+      </w:pPr>
+    </w:p>
+    <w:p>
+      <w:pPr>
+        <w:jc w:val="both"/>
+        <w:rPr>
+          <w:noProof/>
+          <w:lang w:val="es-EC"/>
+        </w:rPr>
+      </w:pPr>
+      <w:r>
+        <w:rPr>
+          <w:lang w:val="es-EC"/>
+        </w:rPr>
+        <w:t>Nos aparecerá el siguiente mensaje de conexión:</w:t>
+      </w:r>
+    </w:p>
+    <w:p>
+      <w:pPr>
+        <w:jc w:val="both"/>
+        <w:rPr>
+          <w:lang w:val="es-EC"/>
+        </w:rPr>
+      </w:pPr>
+      <w:r>
+        <w:rPr>
+          <w:noProof/>
+          <w:lang w:val="es-EC"/>
+        </w:rPr>
+        <w:drawing>
+          <wp:inline distT="0" distB="0" distL="0" distR="0" wp14:anchorId="13F4FA1F" wp14:editId="0D406320">
+            <wp:extent cx="3338830" cy="1590261"/>
+            <wp:effectExtent l="0" t="0" r="0" b="0"/>
+            <wp:docPr id="45" name="Picture 45"/>
+            <wp:cNvGraphicFramePr>
+              <a:graphicFrameLocks xmlns:a="http://schemas.openxmlformats.org/drawingml/2006/main" noChangeAspect="1"/>
+            </wp:cNvGraphicFramePr>
+            <a:graphic xmlns:a="http://schemas.openxmlformats.org/drawingml/2006/main">
+              <a:graphicData uri="http://schemas.openxmlformats.org/drawingml/2006/picture">
+                <pic:pic xmlns:pic="http://schemas.openxmlformats.org/drawingml/2006/picture">
+                  <pic:nvPicPr>
+                    <pic:cNvPr id="0" name="Picture 6"/>
+                    <pic:cNvPicPr>
+                      <a:picLocks noChangeAspect="1" noChangeArrowheads="1"/>
+                    </pic:cNvPicPr>
+                  </pic:nvPicPr>
+                  <pic:blipFill rotWithShape="1">
+                    <a:blip r:embed="rId38">
+                      <a:extLst>
+                        <a:ext uri="{28A0092B-C50C-407E-A947-70E740481C1C}">
+                          <a14:useLocalDpi xmlns:a14="http://schemas.microsoft.com/office/drawing/2010/main" val="0"/>
+                        </a:ext>
+                      </a:extLst>
+                    </a:blip>
+                    <a:srcRect l="6267" t="41091" r="6008" b="39626"/>
+                    <a:stretch/>
+                  </pic:blipFill>
+                  <pic:spPr bwMode="auto">
+                    <a:xfrm>
+                      <a:off x="0" y="0"/>
+                      <a:ext cx="3339515" cy="1590587"/>
+                    </a:xfrm>
+                    <a:prstGeom prst="rect">
+                      <a:avLst/>
+                    </a:prstGeom>
+                    <a:noFill/>
+                    <a:ln>
+                      <a:noFill/>
+                    </a:ln>
+                    <a:extLst>
+                      <a:ext uri="{53640926-AAD7-44D8-BBD7-CCE9431645EC}">
+                        <a14:shadowObscured xmlns:a14="http://schemas.microsoft.com/office/drawing/2010/main"/>
+                      </a:ext>
+                    </a:extLst>
+                  </pic:spPr>
+                </pic:pic>
+              </a:graphicData>
+            </a:graphic>
+          </wp:inline>
+        </w:drawing>
+      </w:r>
+    </w:p>
+    <w:p>
+      <w:pPr>
+        <w:jc w:val="both"/>
+        <w:rPr>
+          <w:lang w:val="es-EC"/>
+        </w:rPr>
+      </w:pPr>
+      <w:r>
+        <w:rPr>
+          <w:lang w:val="es-EC"/>
+        </w:rPr>
+        <w:t>Al darle ok, nuestra balanza ya estará conectada y se mostrará en el interfaz el peso de la balanza:</w:t>
+      </w:r>
+    </w:p>
+    <w:p>
+      <w:pPr>
+        <w:jc w:val="both"/>
+        <w:rPr>
+          <w:lang w:val="es-EC"/>
+        </w:rPr>
+      </w:pPr>
+      <w:hyperlink r:id="rId39" w:history="1">
+        <w:r>
+          <w:rPr>
+            <w:rStyle w:val="Hyperlink"/>
+            <w:lang w:val="es-EC"/>
+          </w:rPr>
+          <w:t>https://i.imgur.com/EmN</w:t>
+        </w:r>
+        <w:r>
+          <w:rPr>
+            <w:rStyle w:val="Hyperlink"/>
+            <w:lang w:val="es-EC"/>
+          </w:rPr>
+          <w:t>u</w:t>
+        </w:r>
+        <w:r>
+          <w:rPr>
+            <w:rStyle w:val="Hyperlink"/>
+            <w:lang w:val="es-EC"/>
+          </w:rPr>
+          <w:t>kCN.mp4</w:t>
+        </w:r>
+      </w:hyperlink>
+      <w:r>
+        <w:rPr>
+          <w:lang w:val="es-EC"/>
+        </w:rPr>
+        <w:t xml:space="preserve"> (Muestra lo que debería suceder)</w:t>
+      </w:r>
+    </w:p>
+    <w:p>
+      <w:pPr>
+        <w:jc w:val="both"/>
+        <w:rPr>
+          <w:lang w:val="es-EC"/>
+        </w:rPr>
+      </w:pPr>
+    </w:p>
+    <w:p>
+      <w:pPr>
+        <w:jc w:val="both"/>
+        <w:rPr>
+          <w:lang w:val="es-EC"/>
+        </w:rPr>
+      </w:pPr>
+    </w:p>
+    <w:p>
+      <w:pPr>
+        <w:jc w:val="both"/>
+        <w:rPr>
+          <w:lang w:val="es-EC"/>
+        </w:rPr>
+      </w:pPr>
+      <w:r>
+        <w:rPr>
+          <w:noProof/>
+          <w:lang w:val="es-EC"/>
+        </w:rPr>
+        <w:lastRenderedPageBreak/>
+        <w:drawing>
+          <wp:anchor distT="0" distB="0" distL="114300" distR="114300" simplePos="0" relativeHeight="251661312" behindDoc="0" locked="0" layoutInCell="1" allowOverlap="1" wp14:anchorId="631D5EB1" wp14:editId="6332123E">
+            <wp:simplePos x="0" y="0"/>
+            <wp:positionH relativeFrom="column">
+              <wp:posOffset>1046480</wp:posOffset>
+            </wp:positionH>
+            <wp:positionV relativeFrom="paragraph">
+              <wp:posOffset>428514</wp:posOffset>
+            </wp:positionV>
+            <wp:extent cx="3517900" cy="2176145"/>
+            <wp:effectExtent l="0" t="0" r="6350" b="0"/>
+            <wp:wrapSquare wrapText="bothSides"/>
+            <wp:docPr id="34" name="Picture 34"/>
+            <wp:cNvGraphicFramePr>
+              <a:graphicFrameLocks xmlns:a="http://schemas.openxmlformats.org/drawingml/2006/main" noChangeAspect="1"/>
+            </wp:cNvGraphicFramePr>
+            <a:graphic xmlns:a="http://schemas.openxmlformats.org/drawingml/2006/main">
+              <a:graphicData uri="http://schemas.openxmlformats.org/drawingml/2006/picture">
+                <pic:pic xmlns:pic="http://schemas.openxmlformats.org/drawingml/2006/picture">
+                  <pic:nvPicPr>
+                    <pic:cNvPr id="0" name="Picture 4"/>
+                    <pic:cNvPicPr>
+                      <a:picLocks noChangeAspect="1" noChangeArrowheads="1"/>
+                    </pic:cNvPicPr>
+                  </pic:nvPicPr>
+                  <pic:blipFill rotWithShape="1">
+                    <a:blip r:embed="rId40" cstate="print">
+                      <a:extLst>
+                        <a:ext uri="{28A0092B-C50C-407E-A947-70E740481C1C}">
+                          <a14:useLocalDpi xmlns:a14="http://schemas.microsoft.com/office/drawing/2010/main" val="0"/>
+                        </a:ext>
+                      </a:extLst>
+                    </a:blip>
+                    <a:srcRect t="37964" b="33476"/>
+                    <a:stretch/>
+                  </pic:blipFill>
+                  <pic:spPr bwMode="auto">
+                    <a:xfrm>
+                      <a:off x="0" y="0"/>
+                      <a:ext cx="3517900" cy="2176145"/>
+                    </a:xfrm>
+                    <a:prstGeom prst="rect">
+                      <a:avLst/>
+                    </a:prstGeom>
+                    <a:noFill/>
+                    <a:ln>
+                      <a:noFill/>
+                    </a:ln>
+                    <a:extLst>
+                      <a:ext uri="{53640926-AAD7-44D8-BBD7-CCE9431645EC}">
+                        <a14:shadowObscured xmlns:a14="http://schemas.microsoft.com/office/drawing/2010/main"/>
+                      </a:ext>
+                    </a:extLst>
+                  </pic:spPr>
+                </pic:pic>
+              </a:graphicData>
+            </a:graphic>
+            <wp14:sizeRelH relativeFrom="page">
+              <wp14:pctWidth>0</wp14:pctWidth>
+            </wp14:sizeRelH>
+            <wp14:sizeRelV relativeFrom="page">
+              <wp14:pctHeight>0</wp14:pctHeight>
+            </wp14:sizeRelV>
+          </wp:anchor>
+        </w:drawing>
+      </w:r>
+      <w:r>
+        <w:rPr>
+          <w:lang w:val="es-EC"/>
+        </w:rPr>
+        <w:t>Hecho esto,</w:t>
+      </w:r>
+      <w:r>
+        <w:rPr>
+          <w:lang w:val="es-EC"/>
+        </w:rPr>
+        <w:t xml:space="preserve"> se selecciona el material, se pesa y se agrega, igual que al ingresar material dentro de la </w:t>
+      </w:r>
+      <w:proofErr w:type="spellStart"/>
+      <w:r>
+        <w:rPr>
+          <w:lang w:val="es-EC"/>
+        </w:rPr>
+        <w:t>ecotienda</w:t>
+      </w:r>
+      <w:proofErr w:type="spellEnd"/>
+      <w:r>
+        <w:rPr>
+          <w:lang w:val="es-EC"/>
+        </w:rPr>
+        <w:t>. Una vez se tenga todo ingresado, se da a siguiente y se verá:</w:t>
+      </w:r>
+    </w:p>
+    <w:p>
+      <w:pPr>
+        <w:jc w:val="both"/>
+        <w:rPr>
+          <w:noProof/>
+          <w:lang w:val="es-EC"/>
+        </w:rPr>
+      </w:pPr>
+    </w:p>
+    <w:p>
+      <w:pPr>
+        <w:jc w:val="both"/>
+        <w:rPr>
+          <w:lang w:val="es-EC"/>
+        </w:rPr>
+      </w:pPr>
+    </w:p>
+    <w:p>
+      <w:pPr>
+        <w:jc w:val="both"/>
+        <w:rPr>
+          <w:lang w:val="es-EC"/>
+        </w:rPr>
+      </w:pPr>
+    </w:p>
+    <w:p>
+      <w:pPr>
+        <w:jc w:val="both"/>
+        <w:rPr>
+          <w:lang w:val="es-EC"/>
+        </w:rPr>
+      </w:pPr>
+    </w:p>
+    <w:p>
+      <w:pPr>
+        <w:jc w:val="both"/>
+        <w:rPr>
+          <w:lang w:val="es-EC"/>
+        </w:rPr>
+      </w:pPr>
+    </w:p>
+    <w:p>
+      <w:pPr>
+        <w:jc w:val="both"/>
+        <w:rPr>
+          <w:lang w:val="es-EC"/>
+        </w:rPr>
+      </w:pPr>
+    </w:p>
+    <w:p>
+      <w:pPr>
+        <w:jc w:val="both"/>
+        <w:rPr>
+          <w:noProof/>
+          <w:lang w:val="es-EC"/>
+        </w:rPr>
+      </w:pPr>
+    </w:p>
+    <w:p>
+      <w:pPr>
+        <w:jc w:val="both"/>
+        <w:rPr>
+          <w:lang w:val="es-EC"/>
+        </w:rPr>
+      </w:pPr>
+    </w:p>
+    <w:p>
+      <w:pPr>
+        <w:jc w:val="both"/>
+        <w:rPr>
+          <w:lang w:val="es-EC"/>
+        </w:rPr>
+      </w:pPr>
+      <w:r>
+        <w:rPr>
+          <w:lang w:val="es-EC"/>
+        </w:rPr>
+        <w:t>Aquí cuando le demos a enviar, nos mostrará la siguiente pantalla</w:t>
+      </w:r>
+    </w:p>
+    <w:p>
+      <w:pPr>
+        <w:jc w:val="both"/>
+        <w:rPr>
+          <w:lang w:val="es-EC"/>
+        </w:rPr>
+      </w:pPr>
+      <w:r>
+        <w:rPr>
+          <w:noProof/>
+          <w:lang w:val="es-EC"/>
+        </w:rPr>
+        <w:drawing>
+          <wp:anchor distT="0" distB="0" distL="114300" distR="114300" simplePos="0" relativeHeight="251672576" behindDoc="0" locked="0" layoutInCell="1" allowOverlap="1" wp14:anchorId="0C8C00B9" wp14:editId="360E5389">
+            <wp:simplePos x="0" y="0"/>
+            <wp:positionH relativeFrom="column">
+              <wp:posOffset>1663010</wp:posOffset>
+            </wp:positionH>
+            <wp:positionV relativeFrom="paragraph">
+              <wp:posOffset>145277</wp:posOffset>
+            </wp:positionV>
+            <wp:extent cx="2210358" cy="4789784"/>
+            <wp:effectExtent l="0" t="0" r="0" b="0"/>
+            <wp:wrapSquare wrapText="bothSides"/>
+            <wp:docPr id="35" name="Picture 35"/>
+            <wp:cNvGraphicFramePr>
+              <a:graphicFrameLocks xmlns:a="http://schemas.openxmlformats.org/drawingml/2006/main" noChangeAspect="1"/>
+            </wp:cNvGraphicFramePr>
+            <a:graphic xmlns:a="http://schemas.openxmlformats.org/drawingml/2006/main">
+              <a:graphicData uri="http://schemas.openxmlformats.org/drawingml/2006/picture">
+                <pic:pic xmlns:pic="http://schemas.openxmlformats.org/drawingml/2006/picture">
+                  <pic:nvPicPr>
+                    <pic:cNvPr id="0" name="Picture 5"/>
+                    <pic:cNvPicPr>
+                      <a:picLocks noChangeAspect="1" noChangeArrowheads="1"/>
+                    </pic:cNvPicPr>
+                  </pic:nvPicPr>
+                  <pic:blipFill>
+                    <a:blip r:embed="rId41" cstate="print">
+                      <a:extLst>
+                        <a:ext uri="{28A0092B-C50C-407E-A947-70E740481C1C}">
+                          <a14:useLocalDpi xmlns:a14="http://schemas.microsoft.com/office/drawing/2010/main" val="0"/>
+                        </a:ext>
+                      </a:extLst>
+                    </a:blip>
+                    <a:srcRect/>
+                    <a:stretch>
+                      <a:fillRect/>
+                    </a:stretch>
+                  </pic:blipFill>
+                  <pic:spPr bwMode="auto">
+                    <a:xfrm>
+                      <a:off x="0" y="0"/>
+                      <a:ext cx="2210358" cy="4789784"/>
                     </a:xfrm>
                     <a:prstGeom prst="rect">
                       <a:avLst/>
@@ -4309,158 +5582,6 @@
           </wp:anchor>
         </w:drawing>
       </w:r>
-      <w:r>
-        <w:rPr>
-          <w:lang w:val="es-EC"/>
-        </w:rPr>
-        <w:t xml:space="preserve">Aquí se selecciona el material, se pesa y se agrega, igual que al ingresar material dentro de la </w:t>
-      </w:r>
-      <w:proofErr w:type="spellStart"/>
-      <w:r>
-        <w:rPr>
-          <w:lang w:val="es-EC"/>
-        </w:rPr>
-        <w:t>ecotienda</w:t>
-      </w:r>
-      <w:proofErr w:type="spellEnd"/>
-      <w:r>
-        <w:rPr>
-          <w:lang w:val="es-EC"/>
-        </w:rPr>
-        <w:t>. Una vez se tenga todo ingresado, se da a siguiente y se verá:</w:t>
-      </w:r>
-    </w:p>
-    <w:p>
-      <w:pPr>
-        <w:jc w:val="both"/>
-        <w:rPr>
-          <w:lang w:val="es-EC"/>
-        </w:rPr>
-      </w:pPr>
-      <w:r>
-        <w:rPr>
-          <w:noProof/>
-          <w:lang w:val="es-EC"/>
-        </w:rPr>
-        <w:drawing>
-          <wp:anchor distT="0" distB="0" distL="114300" distR="114300" simplePos="0" relativeHeight="251661312" behindDoc="0" locked="0" layoutInCell="1" allowOverlap="1" wp14:anchorId="631D5EB1" wp14:editId="2EB5C2D2">
-            <wp:simplePos x="0" y="0"/>
-            <wp:positionH relativeFrom="column">
-              <wp:posOffset>3253105</wp:posOffset>
-            </wp:positionH>
-            <wp:positionV relativeFrom="paragraph">
-              <wp:posOffset>209136</wp:posOffset>
-            </wp:positionV>
-            <wp:extent cx="1939290" cy="4203065"/>
-            <wp:effectExtent l="0" t="0" r="3810" b="6985"/>
-            <wp:wrapSquare wrapText="bothSides"/>
-            <wp:docPr id="34" name="Picture 34"/>
-            <wp:cNvGraphicFramePr>
-              <a:graphicFrameLocks xmlns:a="http://schemas.openxmlformats.org/drawingml/2006/main" noChangeAspect="1"/>
-            </wp:cNvGraphicFramePr>
-            <a:graphic xmlns:a="http://schemas.openxmlformats.org/drawingml/2006/main">
-              <a:graphicData uri="http://schemas.openxmlformats.org/drawingml/2006/picture">
-                <pic:pic xmlns:pic="http://schemas.openxmlformats.org/drawingml/2006/picture">
-                  <pic:nvPicPr>
-                    <pic:cNvPr id="0" name="Picture 4"/>
-                    <pic:cNvPicPr>
-                      <a:picLocks noChangeAspect="1" noChangeArrowheads="1"/>
-                    </pic:cNvPicPr>
-                  </pic:nvPicPr>
-                  <pic:blipFill>
-                    <a:blip r:embed="rId32" cstate="print">
-                      <a:extLst>
-                        <a:ext uri="{28A0092B-C50C-407E-A947-70E740481C1C}">
-                          <a14:useLocalDpi xmlns:a14="http://schemas.microsoft.com/office/drawing/2010/main" val="0"/>
-                        </a:ext>
-                      </a:extLst>
-                    </a:blip>
-                    <a:srcRect/>
-                    <a:stretch>
-                      <a:fillRect/>
-                    </a:stretch>
-                  </pic:blipFill>
-                  <pic:spPr bwMode="auto">
-                    <a:xfrm>
-                      <a:off x="0" y="0"/>
-                      <a:ext cx="1939290" cy="4203065"/>
-                    </a:xfrm>
-                    <a:prstGeom prst="rect">
-                      <a:avLst/>
-                    </a:prstGeom>
-                    <a:noFill/>
-                    <a:ln>
-                      <a:noFill/>
-                    </a:ln>
-                  </pic:spPr>
-                </pic:pic>
-              </a:graphicData>
-            </a:graphic>
-            <wp14:sizeRelH relativeFrom="page">
-              <wp14:pctWidth>0</wp14:pctWidth>
-            </wp14:sizeRelH>
-            <wp14:sizeRelV relativeFrom="page">
-              <wp14:pctHeight>0</wp14:pctHeight>
-            </wp14:sizeRelV>
-          </wp:anchor>
-        </w:drawing>
-      </w:r>
-    </w:p>
-    <w:p>
-      <w:pPr>
-        <w:jc w:val="both"/>
-        <w:rPr>
-          <w:lang w:val="es-EC"/>
-        </w:rPr>
-      </w:pPr>
-    </w:p>
-    <w:p>
-      <w:pPr>
-        <w:jc w:val="both"/>
-        <w:rPr>
-          <w:lang w:val="es-EC"/>
-        </w:rPr>
-      </w:pPr>
-    </w:p>
-    <w:p>
-      <w:pPr>
-        <w:jc w:val="both"/>
-        <w:rPr>
-          <w:lang w:val="es-EC"/>
-        </w:rPr>
-      </w:pPr>
-    </w:p>
-    <w:p>
-      <w:pPr>
-        <w:jc w:val="both"/>
-        <w:rPr>
-          <w:lang w:val="es-EC"/>
-        </w:rPr>
-      </w:pPr>
-    </w:p>
-    <w:p>
-      <w:pPr>
-        <w:jc w:val="both"/>
-        <w:rPr>
-          <w:lang w:val="es-EC"/>
-        </w:rPr>
-      </w:pPr>
-    </w:p>
-    <w:p>
-      <w:pPr>
-        <w:jc w:val="both"/>
-        <w:rPr>
-          <w:lang w:val="es-EC"/>
-        </w:rPr>
-      </w:pPr>
-    </w:p>
-    <w:p>
-      <w:pPr>
-        <w:jc w:val="both"/>
-        <w:rPr>
-          <w:lang w:val="es-EC"/>
-        </w:rPr>
-      </w:pPr>
     </w:p>
     <w:p>
       <w:pPr>
@@ -4610,82 +5731,6 @@
           <w:lang w:val="es-EC"/>
         </w:rPr>
         <w:lastRenderedPageBreak/>
-        <w:t>Aquí cuando le demos a enviar, nos mostrará la siguiente pantalla</w:t>
-      </w:r>
-    </w:p>
-    <w:p>
-      <w:pPr>
-        <w:jc w:val="both"/>
-        <w:rPr>
-          <w:lang w:val="es-EC"/>
-        </w:rPr>
-      </w:pPr>
-      <w:r>
-        <w:rPr>
-          <w:noProof/>
-          <w:lang w:val="es-EC"/>
-        </w:rPr>
-        <w:drawing>
-          <wp:inline distT="0" distB="0" distL="0" distR="0" wp14:anchorId="0C8C00B9" wp14:editId="675BD8B9">
-            <wp:extent cx="2210358" cy="4789784"/>
-            <wp:effectExtent l="0" t="0" r="0" b="0"/>
-            <wp:docPr id="35" name="Picture 35"/>
-            <wp:cNvGraphicFramePr>
-              <a:graphicFrameLocks xmlns:a="http://schemas.openxmlformats.org/drawingml/2006/main" noChangeAspect="1"/>
-            </wp:cNvGraphicFramePr>
-            <a:graphic xmlns:a="http://schemas.openxmlformats.org/drawingml/2006/main">
-              <a:graphicData uri="http://schemas.openxmlformats.org/drawingml/2006/picture">
-                <pic:pic xmlns:pic="http://schemas.openxmlformats.org/drawingml/2006/picture">
-                  <pic:nvPicPr>
-                    <pic:cNvPr id="0" name="Picture 5"/>
-                    <pic:cNvPicPr>
-                      <a:picLocks noChangeAspect="1" noChangeArrowheads="1"/>
-                    </pic:cNvPicPr>
-                  </pic:nvPicPr>
-                  <pic:blipFill>
-                    <a:blip r:embed="rId33" cstate="print">
-                      <a:extLst>
-                        <a:ext uri="{28A0092B-C50C-407E-A947-70E740481C1C}">
-                          <a14:useLocalDpi xmlns:a14="http://schemas.microsoft.com/office/drawing/2010/main" val="0"/>
-                        </a:ext>
-                      </a:extLst>
-                    </a:blip>
-                    <a:srcRect/>
-                    <a:stretch>
-                      <a:fillRect/>
-                    </a:stretch>
-                  </pic:blipFill>
-                  <pic:spPr bwMode="auto">
-                    <a:xfrm>
-                      <a:off x="0" y="0"/>
-                      <a:ext cx="2215128" cy="4800121"/>
-                    </a:xfrm>
-                    <a:prstGeom prst="rect">
-                      <a:avLst/>
-                    </a:prstGeom>
-                    <a:noFill/>
-                    <a:ln>
-                      <a:noFill/>
-                    </a:ln>
-                  </pic:spPr>
-                </pic:pic>
-              </a:graphicData>
-            </a:graphic>
-          </wp:inline>
-        </w:drawing>
-      </w:r>
-    </w:p>
-    <w:p>
-      <w:pPr>
-        <w:jc w:val="both"/>
-        <w:rPr>
-          <w:lang w:val="es-EC"/>
-        </w:rPr>
-      </w:pPr>
-      <w:r>
-        <w:rPr>
-          <w:lang w:val="es-EC"/>
-        </w:rPr>
         <w:t xml:space="preserve">Así dentro de la </w:t>
       </w:r>
       <w:proofErr w:type="spellStart"/>
@@ -4752,7 +5797,7 @@
                     <pic:cNvPicPr/>
                   </pic:nvPicPr>
                   <pic:blipFill>
-                    <a:blip r:embed="rId34" cstate="print">
+                    <a:blip r:embed="rId42" cstate="print">
                       <a:extLst>
                         <a:ext uri="{28A0092B-C50C-407E-A947-70E740481C1C}">
                           <a14:useLocalDpi xmlns:a14="http://schemas.microsoft.com/office/drawing/2010/main" val="0"/>
@@ -5753,7 +6798,6 @@
   <w:style w:type="character" w:default="1" w:styleId="DefaultParagraphFont">
     <w:name w:val="Default Paragraph Font"/>
     <w:uiPriority w:val="1"/>
-    <w:semiHidden/>
     <w:unhideWhenUsed/>
   </w:style>
   <w:style w:type="table" w:default="1" w:styleId="TableNormal">
@@ -5882,7 +6926,47 @@
       <w:shd w:val="clear" w:color="auto" w:fill="E1DFDD"/>
     </w:rPr>
   </w:style>
+  <w:style w:type="character" w:styleId="FollowedHyperlink">
+    <w:name w:val="FollowedHyperlink"/>
+    <w:basedOn w:val="DefaultParagraphFont"/>
+    <w:uiPriority w:val="99"/>
+    <w:semiHidden/>
+    <w:unhideWhenUsed/>
+    <w:rsid w:val="00011090"/>
+    <w:rPr>
+      <w:color w:val="954F72" w:themeColor="followedHyperlink"/>
+      <w:u w:val="single"/>
+    </w:rPr>
+  </w:style>
 </w:styles>
+</file>
+
+<file path=word/ink/ink1.xml><?xml version="1.0" encoding="utf-8"?>
+<inkml:ink xmlns:inkml="http://www.w3.org/2003/InkML">
+  <inkml:definitions>
+    <inkml:context xml:id="ctx0">
+      <inkml:inkSource xml:id="inkSrc0">
+        <inkml:traceFormat>
+          <inkml:channel name="X" type="integer" min="-2.14748E9" max="2.14748E9" units="cm"/>
+          <inkml:channel name="Y" type="integer" min="-2.14748E9" max="2.14748E9" units="cm"/>
+          <inkml:channel name="F" type="integer" max="32767" units="dev"/>
+        </inkml:traceFormat>
+        <inkml:channelProperties>
+          <inkml:channelProperty channel="X" name="resolution" value="1000" units="1/cm"/>
+          <inkml:channelProperty channel="Y" name="resolution" value="1000" units="1/cm"/>
+          <inkml:channelProperty channel="F" name="resolution" value="0" units="1/dev"/>
+        </inkml:channelProperties>
+      </inkml:inkSource>
+      <inkml:timestamp xml:id="ts0" timeString="2022-02-04T14:02:47.540"/>
+    </inkml:context>
+    <inkml:brush xml:id="br0">
+      <inkml:brushProperty name="width" value="0.05" units="cm"/>
+      <inkml:brushProperty name="height" value="0.05" units="cm"/>
+      <inkml:brushProperty name="color" value="#E71224"/>
+    </inkml:brush>
+  </inkml:definitions>
+  <inkml:trace contextRef="#ctx0" brushRef="#br0">1 1 24575</inkml:trace>
+</inkml:ink>
 </file>
 
 <file path=word/theme/theme1.xml><?xml version="1.0" encoding="utf-8"?>

</xml_diff>